<commit_message>
Iets aangepast aan README.md
</commit_message>
<xml_diff>
--- a/Wijzigingsvoorstel.docx
+++ b/Wijzigingsvoorstel.docx
@@ -266,7 +266,7 @@
               </mc:Choice>
               <mc:Fallback>
                 <w:pict>
-                  <v:group w14:anchorId="230E9852" id="Groep 149" o:spid="_x0000_s1026" style="position:absolute;margin-left:0;margin-top:0;width:8in;height:95.7pt;z-index:251662336;mso-width-percent:941;mso-height-percent:121;mso-top-percent:23;mso-position-horizontal:center;mso-position-horizontal-relative:page;mso-position-vertical-relative:page;mso-width-percent:941;mso-height-percent:121;mso-top-percent:23" coordorigin="" coordsize="73152,12161" o:gfxdata="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">
+                  <v:group w14:anchorId="4194A55D" id="Groep 149" o:spid="_x0000_s1026" style="position:absolute;margin-left:0;margin-top:0;width:8in;height:95.7pt;z-index:251662336;mso-width-percent:941;mso-height-percent:121;mso-top-percent:23;mso-position-horizontal:center;mso-position-horizontal-relative:page;mso-position-vertical-relative:page;mso-width-percent:941;mso-height-percent:121;mso-top-percent:23" coordorigin="" coordsize="73152,12161" o:gfxdata="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">
                     <v:shape id="Rechthoek 51" o:spid="_x0000_s1027" style="position:absolute;width:73152;height:11303;visibility:visible;mso-wrap-style:square;v-text-anchor:middle" coordsize="7312660,1129665" o:gfxdata="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" path="m,l7312660,r,1129665l3619500,733425,,1091565,,xe" fillcolor="#5b9bd5 [3204]" stroked="f" strokeweight="1pt">
                       <v:stroke joinstyle="miter"/>
                       <v:path arrowok="t" o:connecttype="custom" o:connectlocs="0,0;7315200,0;7315200,1130373;3620757,733885;0,1092249;0,0" o:connectangles="0,0,0,0,0,0"/>
@@ -1264,45 +1264,20 @@
         <w:t xml:space="preserve"> van een bedrijf genaamd FriendFace onder leiding van Francisca Fouchier. I</w:t>
       </w:r>
       <w:r>
-        <w:t>n dit project gaan wij de server op afstand besturen. Hiervoor hebben wij nodig:</w:t>
+        <w:t xml:space="preserve">n dit project gaan wij de server op afstand besturen. </w:t>
       </w:r>
     </w:p>
     <w:p>
-      <w:pPr>
-        <w:pStyle w:val="Lijstalinea"/>
-        <w:numPr>
-          <w:ilvl w:val="0"/>
-          <w:numId w:val="1"/>
-        </w:numPr>
-      </w:pPr>
       <w:r>
-        <w:t>Een server met windows 2008 (virtueel)</w:t>
+        <w:t>In dit wijzigingsvoorstel gaan we bespreken hoe wij van afstand een server besturen. Met behulp van ons Technisch Ontwerp van project 4 gaan wij het wijzigingsvoorstel maken.</w:t>
       </w:r>
+      <w:r>
+        <w:tab/>
+      </w:r>
+      <w:bookmarkStart w:id="1" w:name="_GoBack"/>
+      <w:bookmarkEnd w:id="1"/>
     </w:p>
-    <w:p>
-      <w:pPr>
-        <w:pStyle w:val="Lijstalinea"/>
-        <w:numPr>
-          <w:ilvl w:val="0"/>
-          <w:numId w:val="1"/>
-        </w:numPr>
-      </w:pPr>
-      <w:r>
-        <w:t>Een client die de server bereikt.</w:t>
-      </w:r>
-    </w:p>
-    <w:p>
-      <w:pPr>
-        <w:pStyle w:val="Lijstalinea"/>
-        <w:numPr>
-          <w:ilvl w:val="0"/>
-          <w:numId w:val="1"/>
-        </w:numPr>
-      </w:pPr>
-      <w:r>
-        <w:t>Internet</w:t>
-      </w:r>
-    </w:p>
+    <w:p/>
     <w:p>
       <w:r>
         <w:br w:type="page"/>
@@ -1317,10 +1292,7 @@
         <w:t>Wijzigingsvoorstel</w:t>
       </w:r>
     </w:p>
-    <w:p>
-      <w:bookmarkStart w:id="1" w:name="_GoBack"/>
-      <w:bookmarkEnd w:id="1"/>
-    </w:p>
+    <w:p/>
     <w:sectPr>
       <w:footerReference w:type="default" r:id="rId11"/>
       <w:pgSz w:w="11906" w:h="16838"/>
@@ -1388,7 +1360,7 @@
           <w:rPr>
             <w:noProof/>
           </w:rPr>
-          <w:t>3</w:t>
+          <w:t>2</w:t>
         </w:r>
         <w:r>
           <w:fldChar w:fldCharType="end"/>
@@ -2387,7 +2359,7 @@
 </file>
 
 <file path=customXml/itemProps2.xml><?xml version="1.0" encoding="utf-8"?>
-<ds:datastoreItem xmlns:ds="http://schemas.openxmlformats.org/officeDocument/2006/customXml" ds:itemID="{4E40D33D-FB7F-4B7D-A614-80B1B3C78232}">
+<ds:datastoreItem xmlns:ds="http://schemas.openxmlformats.org/officeDocument/2006/customXml" ds:itemID="{F7493521-D97C-4354-A4DF-F82EA5A8AB46}">
   <ds:schemaRefs>
     <ds:schemaRef ds:uri="http://schemas.openxmlformats.org/officeDocument/2006/bibliography"/>
   </ds:schemaRefs>

</xml_diff>